<commit_message>
Added some basic groundwork for server, have questions to discuss w/group.
</commit_message>
<xml_diff>
--- a/docs/Things_We_Need_to_Do.docx
+++ b/docs/Things_We_Need_to_Do.docx
@@ -24,12 +24,34 @@
     </w:p>
     <w:p>
       <w:r>
-        <w:t xml:space="preserve">So in the boards, we’ll need to either use a dictionary to store boards and their associated strokes, or actually set up a field in the board class itself to hold all its associated strokes.  Every board will also need to maintain a list of users associated with it. We should create a Board class which contains an ArrayList of strokes, a list of users, and a canvas. </w:t>
-      </w:r>
-    </w:p>
-    <w:p>
-      <w:r>
-        <w:t xml:space="preserve">Users will have a Canvas, the GUI. The data representation of the user uses the list of strokes, listens for a server announcement of a new stroke on the board. Right now, we have a canvas, which maintains both the state of the image and a view, which updates itself based on the view we obtain. </w:t>
+        <w:t xml:space="preserve">So in the boards, we’ll need to either use a dictionary to store boards and their associated strokes, or actually set up a field in the board class itself to hold all its associated strokes.  Every board will also need to maintain a list of users associated with it. We should create a Board class which contains an </w:t>
+      </w:r>
+      <w:proofErr w:type="spellStart"/>
+      <w:r>
+        <w:t>ArrayList</w:t>
+      </w:r>
+      <w:proofErr w:type="spellEnd"/>
+      <w:r>
+        <w:t xml:space="preserve"> of strokes, a list of users, and a canvas</w:t>
+      </w:r>
+      <w:r>
+        <w:t xml:space="preserve"> ID</w:t>
+      </w:r>
+      <w:r>
+        <w:t xml:space="preserve">. </w:t>
+      </w:r>
+    </w:p>
+    <w:p>
+      <w:r>
+        <w:t xml:space="preserve">Users will have a Canvas, the GUI. The data representation of the user uses the list of strokes, listens for </w:t>
+      </w:r>
+      <w:proofErr w:type="gramStart"/>
+      <w:r>
+        <w:t>a</w:t>
+      </w:r>
+      <w:proofErr w:type="gramEnd"/>
+      <w:r>
+        <w:t xml:space="preserve"> server announcement of a new stroke on the board. Right now, we have a canvas, which maintains both the state of the image and a view, which updates itself based on the view we obtain. </w:t>
       </w:r>
     </w:p>
     <w:p>
@@ -46,18 +68,30 @@
       <w:r>
         <w:t xml:space="preserve">We can use a Queue to support the canvas </w:t>
       </w:r>
-      <w:r>
-        <w:t xml:space="preserve">instuctions, and send Brushstrokes across the network. We’ll have one thread for the queue and EDT, one thread for the handling of messages, and one thread per board instance. </w:t>
-      </w:r>
-    </w:p>
-    <w:p>
-      <w:r>
-        <w:t>Server side, we would have one thread per board, and one thread to continuously monitor the queue/input strings and keep everything updated. The input from this thread will be made into a Stroke object, if not already one, and added to a blocking synchronized array list. We’ll most likely need to use JavaListener to listen for change</w:t>
-      </w:r>
-    </w:p>
-    <w:p>
-      <w:r>
-        <w:lastRenderedPageBreak/>
+      <w:proofErr w:type="spellStart"/>
+      <w:r>
+        <w:t>instuctions</w:t>
+      </w:r>
+      <w:proofErr w:type="spellEnd"/>
+      <w:r>
+        <w:t xml:space="preserve">, and send Brushstrokes across the network. We’ll have one thread for the queue and EDT, one thread for the handling of messages, and one thread per board instance. </w:t>
+      </w:r>
+    </w:p>
+    <w:p>
+      <w:r>
+        <w:t xml:space="preserve">Server side, we would have one thread per board, and one thread to continuously monitor the queue/input strings and keep everything updated. The input from this thread will be made into a Stroke object, if not already one, and added to a blocking synchronized array list. We’ll most likely need to use </w:t>
+      </w:r>
+      <w:proofErr w:type="spellStart"/>
+      <w:r>
+        <w:t>JavaListener</w:t>
+      </w:r>
+      <w:proofErr w:type="spellEnd"/>
+      <w:r>
+        <w:t xml:space="preserve"> to listen for change</w:t>
+      </w:r>
+    </w:p>
+    <w:p>
+      <w:r>
         <w:t xml:space="preserve">Make all the input streams threads to put them onto the Queue. The info from the queue is used to create Strokes which are added to a blocking synchronized array. The server’s threads can all pull things from the array, and then update the boards with these Brushstrokes. </w:t>
       </w:r>
     </w:p>
@@ -129,7 +163,6 @@
         </w:numPr>
       </w:pPr>
       <w:r>
-        <w:lastRenderedPageBreak/>
         <w:t>Initialize new boards whenever requested and also request a user to declare the board they want to connect to or if they wish to create a new board.</w:t>
       </w:r>
     </w:p>
@@ -138,10 +171,24 @@
         <w:ind w:left="360"/>
       </w:pPr>
       <w:r>
-        <w:t>Regardless of the above, we’ll have to keep track of boards and make sure that if a user requests a  non-existant board, we catch the exception that’ll throw and report that that board cannot be selected.</w:t>
-      </w:r>
-      <w:bookmarkStart w:id="0" w:name="_GoBack"/>
-      <w:bookmarkEnd w:id="0"/>
+        <w:t xml:space="preserve">Regardless of the above, we’ll have to keep track of boards and make sure that if a user requests </w:t>
+      </w:r>
+      <w:proofErr w:type="gramStart"/>
+      <w:r>
+        <w:t>a  non</w:t>
+      </w:r>
+      <w:proofErr w:type="gramEnd"/>
+      <w:r>
+        <w:t>-</w:t>
+      </w:r>
+      <w:proofErr w:type="spellStart"/>
+      <w:r>
+        <w:t>existant</w:t>
+      </w:r>
+      <w:proofErr w:type="spellEnd"/>
+      <w:r>
+        <w:t xml:space="preserve"> board, we catch the exception that’ll throw and report that that board cannot be selected.</w:t>
+      </w:r>
     </w:p>
     <w:sectPr>
       <w:pgSz w:w="12240" w:h="15840"/>

</xml_diff>